<commit_message>
Update models and fix default settings
</commit_message>
<xml_diff>
--- a/generated_invoice.docx
+++ b/generated_invoice.docx
@@ -691,7 +691,7 @@
                                 <w:b/>
                                 <w:sz w:val="28"/>
                               </w:rPr>
-                              <w:t xml:space="preserve">PRO-FORMA INVOICE</w:t>
+                              <w:t xml:space="preserve">TAX INVOICE</w:t>
                             </w:r>
                           </w:p>
                         </w:txbxContent>
@@ -733,7 +733,7 @@
                           <w:b/>
                           <w:sz w:val="28"/>
                         </w:rPr>
-                        <w:t xml:space="preserve">PRO-FORMA INVOICE</w:t>
+                        <w:t xml:space="preserve">TAX INVOICE</w:t>
                       </w:r>
                     </w:p>
                   </w:txbxContent>
@@ -829,7 +829,7 @@
               <w:rPr>
                 <w:b/>
               </w:rPr>
-              <w:t xml:space="preserve">7</w:t>
+              <w:t xml:space="preserve">8</w:t>
             </w:r>
           </w:p>
         </w:tc>
@@ -852,7 +852,7 @@
               <w:rPr>
                 <w:b/>
               </w:rPr>
-              <w:t xml:space="preserve">1991-12-16</w:t>
+              <w:t xml:space="preserve">1996-04-20</w:t>
             </w:r>
           </w:p>
         </w:tc>
@@ -916,7 +916,7 @@
               <w:rPr>
                 <w:b/>
               </w:rPr>
-              <w:t xml:space="preserve">14</w:t>
+              <w:t xml:space="preserve">7</w:t>
             </w:r>
           </w:p>
         </w:tc>
@@ -1066,7 +1066,7 @@
         <w:spacing w:after="0"/>
       </w:pPr>
       <w:r>
-        <w:t xml:space="preserve">Joseph LLC</w:t>
+        <w:t xml:space="preserve">Charles Floyd</w:t>
       </w:r>
     </w:p>
     <w:p>
@@ -1074,9 +1074,9 @@
         <w:spacing w:after="0"/>
       </w:pPr>
       <w:r>
-        <w:t xml:space="preserve">07873 Harper Road Suite 134</w:t>
+        <w:t xml:space="preserve">44442 Dawn Corners Apt. 118</w:t>
         <w:br/>
-        <w:t xml:space="preserve">Williamschester, WI 20543</w:t>
+        <w:t xml:space="preserve">Joneschester, VI 73504</w:t>
       </w:r>
     </w:p>
     <w:p>
@@ -1084,7 +1084,7 @@
         <w:spacing w:after="0"/>
       </w:pPr>
       <w:r>
-        <w:t xml:space="preserve">Wongshire</w:t>
+        <w:t xml:space="preserve">West Lisa</w:t>
       </w:r>
     </w:p>
     <w:p>
@@ -1092,7 +1092,7 @@
         <w:spacing w:after="0"/>
       </w:pPr>
       <w:r>
-        <w:t xml:space="preserve">Luxembourg</w:t>
+        <w:t xml:space="preserve">Paraguay</w:t>
       </w:r>
     </w:p>
     <w:p>
@@ -1149,7 +1149,7 @@
                               <w:spacing w:after="0"/>
                             </w:pPr>
                             <w:r>
-                              <w:t xml:space="preserve">And choose carry.</w:t>
+                              <w:t xml:space="preserve">Consider recognize.</w:t>
                             </w:r>
                           </w:p>
                         </w:txbxContent>
@@ -1182,7 +1182,7 @@
                         <w:spacing w:after="0"/>
                       </w:pPr>
                       <w:r>
-                        <w:t xml:space="preserve">And choose carry.</w:t>
+                        <w:t xml:space="preserve">Consider recognize.</w:t>
                       </w:r>
                     </w:p>
                   </w:txbxContent>
@@ -1458,7 +1458,7 @@
               <w:rPr>
                 <w:lang w:val="en-US"/>
               </w:rPr>
-              <w:t xml:space="preserve">media</w:t>
+              <w:t xml:space="preserve">progress</w:t>
             </w:r>
           </w:p>
         </w:tc>
@@ -1478,7 +1478,7 @@
               <w:rPr>
                 <w:lang w:val="en-US"/>
               </w:rPr>
-              <w:t xml:space="preserve">Order take appear without north score.</w:t>
+              <w:t xml:space="preserve">White bring her well a century door too method language alone than.</w:t>
             </w:r>
           </w:p>
         </w:tc>
@@ -1501,7 +1501,7 @@
               <w:rPr>
                 <w:lang w:val="en-US"/>
               </w:rPr>
-              <w:t xml:space="preserve">59</w:t>
+              <w:t xml:space="preserve">28</w:t>
             </w:r>
           </w:p>
         </w:tc>
@@ -1530,7 +1530,7 @@
               <w:rPr>
                 <w:lang w:val="en-US"/>
               </w:rPr>
-              <w:t xml:space="preserve">494.52</w:t>
+              <w:t xml:space="preserve">945.22</w:t>
             </w:r>
           </w:p>
         </w:tc>
@@ -1559,7 +1559,7 @@
               <w:rPr>
                 <w:lang w:val="en-US"/>
               </w:rPr>
-              <w:t xml:space="preserve">29176.68</w:t>
+              <w:t xml:space="preserve">26466.16</w:t>
             </w:r>
           </w:p>
         </w:tc>
@@ -1581,7 +1581,7 @@
               <w:rPr>
                 <w:lang w:val="en-US"/>
               </w:rPr>
-              <w:t xml:space="preserve">soil</w:t>
+              <w:t xml:space="preserve">shock</w:t>
             </w:r>
           </w:p>
         </w:tc>
@@ -1601,7 +1601,7 @@
               <w:rPr>
                 <w:lang w:val="en-US"/>
               </w:rPr>
-              <w:t xml:space="preserve">Agency book approach program phone evidence wish stuff art size behavior.</w:t>
+              <w:t xml:space="preserve">Plan sense far world either doctor statement.</w:t>
             </w:r>
           </w:p>
         </w:tc>
@@ -1624,7 +1624,7 @@
               <w:rPr>
                 <w:lang w:val="en-US"/>
               </w:rPr>
-              <w:t xml:space="preserve">85</w:t>
+              <w:t xml:space="preserve">2</w:t>
             </w:r>
           </w:p>
         </w:tc>
@@ -1653,7 +1653,7 @@
               <w:rPr>
                 <w:lang w:val="en-US"/>
               </w:rPr>
-              <w:t xml:space="preserve">71.74</w:t>
+              <w:t xml:space="preserve">5548.94</w:t>
             </w:r>
           </w:p>
         </w:tc>
@@ -1682,7 +1682,7 @@
               <w:rPr>
                 <w:lang w:val="en-US"/>
               </w:rPr>
-              <w:t xml:space="preserve">6097.90</w:t>
+              <w:t xml:space="preserve">11097.88</w:t>
             </w:r>
           </w:p>
         </w:tc>
@@ -1704,7 +1704,7 @@
               <w:rPr>
                 <w:lang w:val="en-US"/>
               </w:rPr>
-              <w:t xml:space="preserve">stable</w:t>
+              <w:t xml:space="preserve">photo</w:t>
             </w:r>
           </w:p>
         </w:tc>
@@ -1724,7 +1724,7 @@
               <w:rPr>
                 <w:lang w:val="en-US"/>
               </w:rPr>
-              <w:t xml:space="preserve">List third floor natural compare range treatment great financial born student hotel another.</w:t>
+              <w:t xml:space="preserve">Property court case recently activity understand so blood team find name work.</w:t>
             </w:r>
           </w:p>
         </w:tc>
@@ -1747,7 +1747,7 @@
               <w:rPr>
                 <w:lang w:val="en-US"/>
               </w:rPr>
-              <w:t xml:space="preserve">44</w:t>
+              <w:t xml:space="preserve">66</w:t>
             </w:r>
           </w:p>
         </w:tc>
@@ -1776,7 +1776,7 @@
               <w:rPr>
                 <w:lang w:val="en-US"/>
               </w:rPr>
-              <w:t xml:space="preserve">2043.27</w:t>
+              <w:t xml:space="preserve">660.24</w:t>
             </w:r>
           </w:p>
         </w:tc>
@@ -1805,130 +1805,7 @@
               <w:rPr>
                 <w:lang w:val="en-US"/>
               </w:rPr>
-              <w:t xml:space="preserve">89903.88</w:t>
-            </w:r>
-          </w:p>
-        </w:tc>
-      </w:tr>
-      <w:tr>
-        <w:tc>
-          <w:tcPr>
-            <w:tcW w:w="1802" w:type="dxa"/>
-            <w:tcBorders>
-              <w:top w:val="nil"/>
-              <w:left w:val="nil"/>
-              <w:bottom w:val="nil"/>
-              <w:right w:val="nil"/>
-            </w:tcBorders>
-            <w:vAlign w:val="center"/>
-          </w:tcPr>
-          <w:p>
-            <w:r>
-              <w:rPr>
-                <w:lang w:val="en-US"/>
-              </w:rPr>
-              <w:t xml:space="preserve">studio</w:t>
-            </w:r>
-          </w:p>
-        </w:tc>
-        <w:tc>
-          <w:tcPr>
-            <w:tcW w:w="3009" w:type="dxa"/>
-            <w:tcBorders>
-              <w:top w:val="nil"/>
-              <w:left w:val="nil"/>
-              <w:bottom w:val="nil"/>
-              <w:right w:val="nil"/>
-            </w:tcBorders>
-            <w:vAlign w:val="center"/>
-          </w:tcPr>
-          <w:p>
-            <w:r>
-              <w:rPr>
-                <w:lang w:val="en-US"/>
-              </w:rPr>
-              <w:t xml:space="preserve">Appear test manager medical sign simple western stuff in plant.</w:t>
-            </w:r>
-          </w:p>
-        </w:tc>
-        <w:tc>
-          <w:tcPr>
-            <w:tcW w:w="1280" w:type="dxa"/>
-            <w:tcBorders>
-              <w:top w:val="nil"/>
-              <w:left w:val="nil"/>
-              <w:bottom w:val="nil"/>
-              <w:right w:val="nil"/>
-            </w:tcBorders>
-            <w:vAlign w:val="center"/>
-          </w:tcPr>
-          <w:p>
-            <w:pPr>
-              <w:jc w:val="center"/>
-            </w:pPr>
-            <w:r>
-              <w:rPr>
-                <w:lang w:val="en-US"/>
-              </w:rPr>
-              <w:t xml:space="preserve">48</w:t>
-            </w:r>
-          </w:p>
-        </w:tc>
-        <w:tc>
-          <w:tcPr>
-            <w:tcW w:w="1838" w:type="dxa"/>
-            <w:tcBorders>
-              <w:top w:val="nil"/>
-              <w:left w:val="nil"/>
-              <w:bottom w:val="nil"/>
-              <w:right w:val="nil"/>
-            </w:tcBorders>
-            <w:vAlign w:val="center"/>
-          </w:tcPr>
-          <w:p>
-            <w:pPr>
-              <w:jc w:val="right"/>
-            </w:pPr>
-            <w:r>
-              <w:rPr>
-                <w:lang w:val="en-US"/>
-              </w:rPr>
-              <w:t>N$</w:t>
-            </w:r>
-            <w:r>
-              <w:rPr>
-                <w:lang w:val="en-US"/>
-              </w:rPr>
-              <w:t xml:space="preserve">3.09</w:t>
-            </w:r>
-          </w:p>
-        </w:tc>
-        <w:tc>
-          <w:tcPr>
-            <w:tcW w:w="1807" w:type="dxa"/>
-            <w:tcBorders>
-              <w:top w:val="nil"/>
-              <w:left w:val="nil"/>
-              <w:bottom w:val="nil"/>
-              <w:right w:val="nil"/>
-            </w:tcBorders>
-            <w:vAlign w:val="center"/>
-          </w:tcPr>
-          <w:p>
-            <w:pPr>
-              <w:jc w:val="right"/>
-            </w:pPr>
-            <w:r>
-              <w:rPr>
-                <w:lang w:val="en-US"/>
-              </w:rPr>
-              <w:t>N$</w:t>
-            </w:r>
-            <w:r>
-              <w:rPr>
-                <w:lang w:val="en-US"/>
-              </w:rPr>
-              <w:t xml:space="preserve">148.32</w:t>
+              <w:t xml:space="preserve">43575.84</w:t>
             </w:r>
           </w:p>
         </w:tc>
@@ -2009,7 +1886,7 @@
               <w:rPr>
                 <w:b/>
               </w:rPr>
-              <w:t xml:space="preserve">N$125,326.78</w:t>
+              <w:t xml:space="preserve">N$81,139.88</w:t>
             </w:r>
           </w:p>
         </w:tc>
@@ -2125,7 +2002,7 @@
               <w:rPr>
                 <w:b/>
               </w:rPr>
-              <w:t xml:space="preserve">16.51</w:t>
+              <w:t xml:space="preserve">15.0</w:t>
             </w:r>
             <w:r>
               <w:rPr>
@@ -2242,7 +2119,7 @@
               <w:rPr>
                 <w:b/>
               </w:rPr>
-              <w:t xml:space="preserve">N$18,799.02</w:t>
+              <w:t xml:space="preserve">N$1,217,098.20</w:t>
             </w:r>
           </w:p>
         </w:tc>
@@ -2352,7 +2229,7 @@
               <w:rPr>
                 <w:b/>
               </w:rPr>
-              <w:t xml:space="preserve">N$144,125.80</w:t>
+              <w:t xml:space="preserve">N$1,298,238.08</w:t>
             </w:r>
           </w:p>
         </w:tc>

</xml_diff>

<commit_message>
Add venv with pipenv password hashing code
</commit_message>
<xml_diff>
--- a/generated_invoice.docx
+++ b/generated_invoice.docx
@@ -691,7 +691,7 @@
                                 <w:b/>
                                 <w:sz w:val="28"/>
                               </w:rPr>
-                              <w:t xml:space="preserve">TAX INVOICE</w:t>
+                              <w:t xml:space="preserve">PROFORMA INVOICE</w:t>
                             </w:r>
                           </w:p>
                         </w:txbxContent>
@@ -733,7 +733,7 @@
                           <w:b/>
                           <w:sz w:val="28"/>
                         </w:rPr>
-                        <w:t xml:space="preserve">TAX INVOICE</w:t>
+                        <w:t xml:space="preserve">PROFORMA INVOICE</w:t>
                       </w:r>
                     </w:p>
                   </w:txbxContent>
@@ -829,7 +829,7 @@
               <w:rPr>
                 <w:b/>
               </w:rPr>
-              <w:t xml:space="preserve">8</w:t>
+              <w:t xml:space="preserve">2</w:t>
             </w:r>
           </w:p>
         </w:tc>
@@ -852,7 +852,7 @@
               <w:rPr>
                 <w:b/>
               </w:rPr>
-              <w:t xml:space="preserve">1996-04-20</w:t>
+              <w:t xml:space="preserve">1976-02-25</w:t>
             </w:r>
           </w:p>
         </w:tc>
@@ -916,7 +916,7 @@
               <w:rPr>
                 <w:b/>
               </w:rPr>
-              <w:t xml:space="preserve">7</w:t>
+              <w:t xml:space="preserve">3</w:t>
             </w:r>
           </w:p>
         </w:tc>
@@ -1066,7 +1066,7 @@
         <w:spacing w:after="0"/>
       </w:pPr>
       <w:r>
-        <w:t xml:space="preserve">Charles Floyd</w:t>
+        <w:t xml:space="preserve">Amy Jenkins</w:t>
       </w:r>
     </w:p>
     <w:p>
@@ -1074,9 +1074,9 @@
         <w:spacing w:after="0"/>
       </w:pPr>
       <w:r>
-        <w:t xml:space="preserve">44442 Dawn Corners Apt. 118</w:t>
+        <w:t xml:space="preserve">PSC 8139, Box 0427</w:t>
         <w:br/>
-        <w:t xml:space="preserve">Joneschester, VI 73504</w:t>
+        <w:t xml:space="preserve">APO AP 05235</w:t>
       </w:r>
     </w:p>
     <w:p>
@@ -1084,7 +1084,7 @@
         <w:spacing w:after="0"/>
       </w:pPr>
       <w:r>
-        <w:t xml:space="preserve">West Lisa</w:t>
+        <w:t xml:space="preserve">South Yolandaville</w:t>
       </w:r>
     </w:p>
     <w:p>
@@ -1092,7 +1092,7 @@
         <w:spacing w:after="0"/>
       </w:pPr>
       <w:r>
-        <w:t xml:space="preserve">Paraguay</w:t>
+        <w:t xml:space="preserve">French Polynesia</w:t>
       </w:r>
     </w:p>
     <w:p>
@@ -1149,7 +1149,7 @@
                               <w:spacing w:after="0"/>
                             </w:pPr>
                             <w:r>
-                              <w:t xml:space="preserve">Consider recognize.</w:t>
+                              <w:t xml:space="preserve">Amount crime exactly song.</w:t>
                             </w:r>
                           </w:p>
                         </w:txbxContent>
@@ -1182,7 +1182,7 @@
                         <w:spacing w:after="0"/>
                       </w:pPr>
                       <w:r>
-                        <w:t xml:space="preserve">Consider recognize.</w:t>
+                        <w:t xml:space="preserve">Amount crime exactly song.</w:t>
                       </w:r>
                     </w:p>
                   </w:txbxContent>
@@ -1458,7 +1458,7 @@
               <w:rPr>
                 <w:lang w:val="en-US"/>
               </w:rPr>
-              <w:t xml:space="preserve">progress</w:t>
+              <w:t xml:space="preserve">classroom</w:t>
             </w:r>
           </w:p>
         </w:tc>
@@ -1478,7 +1478,7 @@
               <w:rPr>
                 <w:lang w:val="en-US"/>
               </w:rPr>
-              <w:t xml:space="preserve">White bring her well a century door too method language alone than.</w:t>
+              <w:t xml:space="preserve">Either positive economy item decision mission.</w:t>
             </w:r>
           </w:p>
         </w:tc>
@@ -1501,7 +1501,7 @@
               <w:rPr>
                 <w:lang w:val="en-US"/>
               </w:rPr>
-              <w:t xml:space="preserve">28</w:t>
+              <w:t xml:space="preserve">61</w:t>
             </w:r>
           </w:p>
         </w:tc>
@@ -1530,7 +1530,7 @@
               <w:rPr>
                 <w:lang w:val="en-US"/>
               </w:rPr>
-              <w:t xml:space="preserve">945.22</w:t>
+              <w:t xml:space="preserve">4.95</w:t>
             </w:r>
           </w:p>
         </w:tc>
@@ -1559,7 +1559,7 @@
               <w:rPr>
                 <w:lang w:val="en-US"/>
               </w:rPr>
-              <w:t xml:space="preserve">26466.16</w:t>
+              <w:t xml:space="preserve">301.95</w:t>
             </w:r>
           </w:p>
         </w:tc>
@@ -1581,7 +1581,7 @@
               <w:rPr>
                 <w:lang w:val="en-US"/>
               </w:rPr>
-              <w:t xml:space="preserve">shock</w:t>
+              <w:t xml:space="preserve">profit</w:t>
             </w:r>
           </w:p>
         </w:tc>
@@ -1601,7 +1601,7 @@
               <w:rPr>
                 <w:lang w:val="en-US"/>
               </w:rPr>
-              <w:t xml:space="preserve">Plan sense far world either doctor statement.</w:t>
+              <w:t xml:space="preserve">Another upon serve include ability score raise.</w:t>
             </w:r>
           </w:p>
         </w:tc>
@@ -1624,7 +1624,7 @@
               <w:rPr>
                 <w:lang w:val="en-US"/>
               </w:rPr>
-              <w:t xml:space="preserve">2</w:t>
+              <w:t xml:space="preserve">64</w:t>
             </w:r>
           </w:p>
         </w:tc>
@@ -1653,7 +1653,7 @@
               <w:rPr>
                 <w:lang w:val="en-US"/>
               </w:rPr>
-              <w:t xml:space="preserve">5548.94</w:t>
+              <w:t xml:space="preserve">8839.84</w:t>
             </w:r>
           </w:p>
         </w:tc>
@@ -1682,7 +1682,7 @@
               <w:rPr>
                 <w:lang w:val="en-US"/>
               </w:rPr>
-              <w:t xml:space="preserve">11097.88</w:t>
+              <w:t xml:space="preserve">565749.76</w:t>
             </w:r>
           </w:p>
         </w:tc>
@@ -1704,7 +1704,7 @@
               <w:rPr>
                 <w:lang w:val="en-US"/>
               </w:rPr>
-              <w:t xml:space="preserve">photo</w:t>
+              <w:t xml:space="preserve">master</w:t>
             </w:r>
           </w:p>
         </w:tc>
@@ -1724,7 +1724,7 @@
               <w:rPr>
                 <w:lang w:val="en-US"/>
               </w:rPr>
-              <w:t xml:space="preserve">Property court case recently activity understand so blood team find name work.</w:t>
+              <w:t xml:space="preserve">Along practice win pick have break position explain early size.</w:t>
             </w:r>
           </w:p>
         </w:tc>
@@ -1747,7 +1747,7 @@
               <w:rPr>
                 <w:lang w:val="en-US"/>
               </w:rPr>
-              <w:t xml:space="preserve">66</w:t>
+              <w:t xml:space="preserve">48</w:t>
             </w:r>
           </w:p>
         </w:tc>
@@ -1776,7 +1776,7 @@
               <w:rPr>
                 <w:lang w:val="en-US"/>
               </w:rPr>
-              <w:t xml:space="preserve">660.24</w:t>
+              <w:t xml:space="preserve">1.95</w:t>
             </w:r>
           </w:p>
         </w:tc>
@@ -1805,7 +1805,7 @@
               <w:rPr>
                 <w:lang w:val="en-US"/>
               </w:rPr>
-              <w:t xml:space="preserve">43575.84</w:t>
+              <w:t xml:space="preserve">93.60</w:t>
             </w:r>
           </w:p>
         </w:tc>
@@ -1886,7 +1886,7 @@
               <w:rPr>
                 <w:b/>
               </w:rPr>
-              <w:t xml:space="preserve">N$81,139.88</w:t>
+              <w:t xml:space="preserve">N$566,145.31</w:t>
             </w:r>
           </w:p>
         </w:tc>
@@ -2119,7 +2119,7 @@
               <w:rPr>
                 <w:b/>
               </w:rPr>
-              <w:t xml:space="preserve">N$1,217,098.20</w:t>
+              <w:t xml:space="preserve">N$8,492,179.65</w:t>
             </w:r>
           </w:p>
         </w:tc>
@@ -2229,7 +2229,7 @@
               <w:rPr>
                 <w:b/>
               </w:rPr>
-              <w:t xml:space="preserve">N$1,298,238.08</w:t>
+              <w:t xml:space="preserve">N$9,058,324.96</w:t>
             </w:r>
           </w:p>
         </w:tc>

</xml_diff>

<commit_message>
Finish Help doc and add open templates
</commit_message>
<xml_diff>
--- a/generated_invoice.docx
+++ b/generated_invoice.docx
@@ -3,534 +3,22 @@
 <w:document xmlns:wpc="http://schemas.microsoft.com/office/word/2010/wordprocessingCanvas" xmlns:cx="http://schemas.microsoft.com/office/drawing/2014/chartex" xmlns:cx1="http://schemas.microsoft.com/office/drawing/2015/9/8/chartex" xmlns:mc="http://schemas.openxmlformats.org/markup-compatibility/2006" xmlns:o="urn:schemas-microsoft-com:office:office" xmlns:r="http://schemas.openxmlformats.org/officeDocument/2006/relationships" xmlns:m="http://schemas.openxmlformats.org/officeDocument/2006/math" xmlns:v="urn:schemas-microsoft-com:vml" xmlns:wp14="http://schemas.microsoft.com/office/word/2010/wordprocessingDrawing" xmlns:wp="http://schemas.openxmlformats.org/drawingml/2006/wordprocessingDrawing" xmlns:w10="urn:schemas-microsoft-com:office:word" xmlns:w="http://schemas.openxmlformats.org/wordprocessingml/2006/main" xmlns:w14="http://schemas.microsoft.com/office/word/2010/wordml" xmlns:w15="http://schemas.microsoft.com/office/word/2012/wordml" xmlns:w16se="http://schemas.microsoft.com/office/word/2015/wordml/symex" xmlns:wpg="http://schemas.microsoft.com/office/word/2010/wordprocessingGroup" xmlns:wpi="http://schemas.microsoft.com/office/word/2010/wordprocessingInk" xmlns:wne="http://schemas.microsoft.com/office/word/2006/wordml" xmlns:wps="http://schemas.microsoft.com/office/word/2010/wordprocessingShape" mc:Ignorable="w14 w15 w16se wp14">
   <w:body>
     <w:p>
+      <w:pPr>
+        <w:rPr>
+          <w:b/>
+        </w:rPr>
+      </w:pPr>
       <w:r>
         <w:rPr>
-          <w:noProof/>
-          <w:lang w:eastAsia="en-GB"/>
+          <w:b/>
         </w:rPr>
-        <w:drawing>
-          <wp:anchor distT="0" distB="0" distL="0" distR="0" simplePos="0" relativeHeight="251659264" behindDoc="0" locked="0" layoutInCell="1" allowOverlap="1" wp14:anchorId="1138F26B" wp14:editId="50B8B58E">
-            <wp:simplePos x="0" y="0"/>
-            <wp:positionH relativeFrom="page">
-              <wp:posOffset>685800</wp:posOffset>
-            </wp:positionH>
-            <wp:positionV relativeFrom="paragraph">
-              <wp:posOffset>10160</wp:posOffset>
-            </wp:positionV>
-            <wp:extent cx="887863" cy="771525"/>
-            <wp:effectExtent l="0" t="0" r="7620" b="0"/>
-            <wp:wrapNone/>
-            <wp:docPr id="1001" name="image1.jpeg"/>
-            <wp:cNvGraphicFramePr>
-              <a:graphicFrameLocks xmlns:a="http://schemas.openxmlformats.org/drawingml/2006/main" noChangeAspect="1"/>
-            </wp:cNvGraphicFramePr>
-            <a:graphic xmlns:a="http://schemas.openxmlformats.org/drawingml/2006/main">
-              <a:graphicData uri="http://schemas.openxmlformats.org/drawingml/2006/picture">
-                <pic:pic xmlns:pic="http://schemas.openxmlformats.org/drawingml/2006/picture">
-                  <pic:nvPicPr>
-                    <pic:cNvPr id="2" name="image1.jpeg"/>
-                    <pic:cNvPicPr/>
-                  </pic:nvPicPr>
-                  <pic:blipFill>
-                    <a:blip r:embed="rId7" cstate="print"/>
-                    <a:stretch>
-                      <a:fillRect/>
-                    </a:stretch>
-                  </pic:blipFill>
-                  <pic:spPr>
-                    <a:xfrm>
-                      <a:off x="0" y="0"/>
-                      <a:ext cx="887863" cy="771525"/>
-                    </a:xfrm>
-                    <a:prstGeom prst="rect">
-                      <a:avLst/>
-                    </a:prstGeom>
-                  </pic:spPr>
-                </pic:pic>
-              </a:graphicData>
-            </a:graphic>
-            <wp14:sizeRelH relativeFrom="margin">
-              <wp14:pctWidth>0</wp14:pctWidth>
-            </wp14:sizeRelH>
-            <wp14:sizeRelV relativeFrom="margin">
-              <wp14:pctHeight>0</wp14:pctHeight>
-            </wp14:sizeRelV>
-          </wp:anchor>
-        </w:drawing>
-      </w:r>
-      <w:r>
-        <w:rPr>
-          <w:noProof/>
-          <w:lang w:eastAsia="en-GB"/>
-        </w:rPr>
-        <mc:AlternateContent>
-          <mc:Choice Requires="wps">
-            <w:drawing>
-              <wp:anchor distT="0" distB="0" distL="114300" distR="114300" simplePos="0" relativeHeight="251660288" behindDoc="0" locked="0" layoutInCell="1" allowOverlap="1" wp14:anchorId="25FF1AFC" wp14:editId="46BB0EF0">
-                <wp:simplePos x="0" y="0"/>
-                <wp:positionH relativeFrom="column">
-                  <wp:posOffset>800100</wp:posOffset>
-                </wp:positionH>
-                <wp:positionV relativeFrom="paragraph">
-                  <wp:posOffset>104775</wp:posOffset>
-                </wp:positionV>
-                <wp:extent cx="2256155" cy="576580"/>
-                <wp:effectExtent l="0" t="0" r="0" b="0"/>
-                <wp:wrapNone/>
-                <wp:docPr id="1002" name="Text Box 2"/>
-                <wp:cNvGraphicFramePr/>
-                <a:graphic xmlns:a="http://schemas.openxmlformats.org/drawingml/2006/main">
-                  <a:graphicData uri="http://schemas.microsoft.com/office/word/2010/wordprocessingShape">
-                    <wps:wsp>
-                      <wps:cNvSpPr txBox="1"/>
-                      <wps:spPr>
-                        <a:xfrm>
-                          <a:off x="0" y="0"/>
-                          <a:ext cx="2256155" cy="576580"/>
-                        </a:xfrm>
-                        <a:prstGeom prst="rect">
-                          <a:avLst/>
-                        </a:prstGeom>
-                        <a:noFill/>
-                        <a:ln w="6350">
-                          <a:noFill/>
-                        </a:ln>
-                      </wps:spPr>
-                      <wps:txbx>
-                        <w:txbxContent>
-                          <w:p>
-                            <w:pPr>
-                              <w:widowControl w:val="0"/>
-                              <w:autoSpaceDE w:val="0"/>
-                              <w:autoSpaceDN w:val="0"/>
-                              <w:spacing w:before="45" w:after="0" w:line="240" w:lineRule="auto"/>
-                              <w:ind w:right="-39"/>
-                              <w:rPr>
-                                <w:rFonts w:ascii="Calibri" w:eastAsia="Calibri" w:hAnsi="Calibri" w:cs="Calibri"/>
-                                <w:b/>
-                                <w:lang w:val="en-US"/>
-                              </w:rPr>
-                            </w:pPr>
-                            <w:r>
-                              <w:rPr>
-                                <w:rFonts w:ascii="Calibri" w:eastAsia="Calibri" w:hAnsi="Calibri" w:cs="Calibri"/>
-                                <w:b/>
-                                <w:lang w:val="en-US"/>
-                              </w:rPr>
-                              <w:t>H</w:t>
-                            </w:r>
-                            <w:r>
-                              <w:rPr>
-                                <w:rFonts w:ascii="Calibri" w:eastAsia="Calibri" w:hAnsi="Calibri" w:cs="Calibri"/>
-                                <w:b/>
-                                <w:lang w:val="en-US"/>
-                              </w:rPr>
-                              <w:t>atrina Trading</w:t>
-                            </w:r>
-                          </w:p>
-                          <w:p>
-                            <w:pPr>
-                              <w:widowControl w:val="0"/>
-                              <w:autoSpaceDE w:val="0"/>
-                              <w:autoSpaceDN w:val="0"/>
-                              <w:spacing w:before="45" w:after="0" w:line="240" w:lineRule="auto"/>
-                              <w:ind w:right="-39"/>
-                              <w:rPr>
-                                <w:rFonts w:ascii="Calibri" w:eastAsia="Calibri" w:hAnsi="Calibri" w:cs="Calibri"/>
-                                <w:b/>
-                                <w:lang w:val="en-US"/>
-                              </w:rPr>
-                            </w:pPr>
-                            <w:r>
-                              <w:rPr>
-                                <w:rFonts w:ascii="Calibri" w:eastAsia="Calibri" w:hAnsi="Calibri" w:cs="Calibri"/>
-                                <w:b/>
-                                <w:lang w:val="en-US"/>
-                              </w:rPr>
-                              <w:t>Registration No.: CC/2022/0068</w:t>
-                            </w:r>
-                          </w:p>
-                          <w:p>
-                            <w:pPr>
-                              <w:widowControl w:val="0"/>
-                              <w:autoSpaceDE w:val="0"/>
-                              <w:autoSpaceDN w:val="0"/>
-                              <w:spacing w:before="45" w:after="0" w:line="240" w:lineRule="auto"/>
-                              <w:ind w:right="-39"/>
-                              <w:rPr>
-                                <w:rFonts w:ascii="Calibri" w:eastAsia="Calibri" w:hAnsi="Calibri" w:cs="Calibri"/>
-                                <w:b/>
-                                <w:lang w:val="en-US"/>
-                              </w:rPr>
-                            </w:pPr>
-                          </w:p>
-                        </w:txbxContent>
-                      </wps:txbx>
-                      <wps:bodyPr rot="0" spcFirstLastPara="0" vertOverflow="overflow" horzOverflow="overflow" vert="horz" wrap="square" lIns="91440" tIns="45720" rIns="91440" bIns="45720" numCol="1" spcCol="0" rtlCol="0" fromWordArt="0" anchor="t" anchorCtr="0" forceAA="0" compatLnSpc="1">
-                        <a:prstTxWarp prst="textNoShape">
-                          <a:avLst/>
-                        </a:prstTxWarp>
-                        <a:noAutofit/>
-                      </wps:bodyPr>
-                    </wps:wsp>
-                  </a:graphicData>
-                </a:graphic>
-                <wp14:sizeRelH relativeFrom="margin">
-                  <wp14:pctWidth>0</wp14:pctWidth>
-                </wp14:sizeRelH>
-                <wp14:sizeRelV relativeFrom="margin">
-                  <wp14:pctHeight>0</wp14:pctHeight>
-                </wp14:sizeRelV>
-              </wp:anchor>
-            </w:drawing>
-          </mc:Choice>
-          <mc:Fallback>
-            <w:pict>
-              <v:shapetype w14:anchorId="25FF1AFC" id="_x0000_t202" coordsize="21600,21600" o:spt="202" path="m,l,21600r21600,l21600,xe">
-                <v:stroke joinstyle="miter"/>
-                <v:path gradientshapeok="t" o:connecttype="rect"/>
-              </v:shapetype>
-              <v:shape id="Text Box 2" o:spid="_x0000_s1026" type="#_x0000_t202" style="position:absolute;margin-left:63pt;margin-top:8.25pt;width:177.65pt;height:45.4pt;z-index:251660288;visibility:visible;mso-wrap-style:square;mso-width-percent:0;mso-height-percent:0;mso-wrap-distance-left:9pt;mso-wrap-distance-top:0;mso-wrap-distance-right:9pt;mso-wrap-distance-bottom:0;mso-position-horizontal:absolute;mso-position-horizontal-relative:text;mso-position-vertical:absolute;mso-position-vertical-relative:text;mso-width-percent:0;mso-height-percent:0;mso-width-relative:margin;mso-height-relative:margin;v-text-anchor:top" o:gfxdata="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" filled="f" stroked="f" strokeweight=".5pt">
-                <v:textbox>
-                  <w:txbxContent>
-                    <w:p>
-                      <w:pPr>
-                        <w:widowControl w:val="0"/>
-                        <w:autoSpaceDE w:val="0"/>
-                        <w:autoSpaceDN w:val="0"/>
-                        <w:spacing w:before="45" w:after="0" w:line="240" w:lineRule="auto"/>
-                        <w:ind w:right="-39"/>
-                        <w:rPr>
-                          <w:rFonts w:ascii="Calibri" w:eastAsia="Calibri" w:hAnsi="Calibri" w:cs="Calibri"/>
-                          <w:b/>
-                          <w:lang w:val="en-US"/>
-                        </w:rPr>
-                      </w:pPr>
-                      <w:r>
-                        <w:rPr>
-                          <w:rFonts w:ascii="Calibri" w:eastAsia="Calibri" w:hAnsi="Calibri" w:cs="Calibri"/>
-                          <w:b/>
-                          <w:lang w:val="en-US"/>
-                        </w:rPr>
-                        <w:t>H</w:t>
-                      </w:r>
-                      <w:r>
-                        <w:rPr>
-                          <w:rFonts w:ascii="Calibri" w:eastAsia="Calibri" w:hAnsi="Calibri" w:cs="Calibri"/>
-                          <w:b/>
-                          <w:lang w:val="en-US"/>
-                        </w:rPr>
-                        <w:t>atrina Trading</w:t>
-                      </w:r>
-                    </w:p>
-                    <w:p>
-                      <w:pPr>
-                        <w:widowControl w:val="0"/>
-                        <w:autoSpaceDE w:val="0"/>
-                        <w:autoSpaceDN w:val="0"/>
-                        <w:spacing w:before="45" w:after="0" w:line="240" w:lineRule="auto"/>
-                        <w:ind w:right="-39"/>
-                        <w:rPr>
-                          <w:rFonts w:ascii="Calibri" w:eastAsia="Calibri" w:hAnsi="Calibri" w:cs="Calibri"/>
-                          <w:b/>
-                          <w:lang w:val="en-US"/>
-                        </w:rPr>
-                      </w:pPr>
-                      <w:r>
-                        <w:rPr>
-                          <w:rFonts w:ascii="Calibri" w:eastAsia="Calibri" w:hAnsi="Calibri" w:cs="Calibri"/>
-                          <w:b/>
-                          <w:lang w:val="en-US"/>
-                        </w:rPr>
-                        <w:t>Registration No.: CC/2022/0068</w:t>
-                      </w:r>
-                    </w:p>
-                    <w:p>
-                      <w:pPr>
-                        <w:widowControl w:val="0"/>
-                        <w:autoSpaceDE w:val="0"/>
-                        <w:autoSpaceDN w:val="0"/>
-                        <w:spacing w:before="45" w:after="0" w:line="240" w:lineRule="auto"/>
-                        <w:ind w:right="-39"/>
-                        <w:rPr>
-                          <w:rFonts w:ascii="Calibri" w:eastAsia="Calibri" w:hAnsi="Calibri" w:cs="Calibri"/>
-                          <w:b/>
-                          <w:lang w:val="en-US"/>
-                        </w:rPr>
-                      </w:pPr>
-                    </w:p>
-                  </w:txbxContent>
-                </v:textbox>
-              </v:shape>
-            </w:pict>
-          </mc:Fallback>
-        </mc:AlternateContent>
-      </w:r>
-      <w:r>
-        <w:rPr>
-          <w:noProof/>
-          <w:lang w:eastAsia="en-GB"/>
-        </w:rPr>
-        <mc:AlternateContent>
-          <mc:Choice Requires="wps">
-            <w:drawing>
-              <wp:anchor distT="0" distB="0" distL="114300" distR="114300" simplePos="0" relativeHeight="251662336" behindDoc="0" locked="0" layoutInCell="1" allowOverlap="1" wp14:anchorId="30BD1FE3" wp14:editId="627D0D39">
-                <wp:simplePos x="0" y="0"/>
-                <wp:positionH relativeFrom="column">
-                  <wp:posOffset>4210050</wp:posOffset>
-                </wp:positionH>
-                <wp:positionV relativeFrom="paragraph">
-                  <wp:posOffset>104775</wp:posOffset>
-                </wp:positionV>
-                <wp:extent cx="1877695" cy="676275"/>
-                <wp:effectExtent l="0" t="0" r="0" b="0"/>
-                <wp:wrapNone/>
-                <wp:docPr id="1003" name="Text Box 3"/>
-                <wp:cNvGraphicFramePr/>
-                <a:graphic xmlns:a="http://schemas.openxmlformats.org/drawingml/2006/main">
-                  <a:graphicData uri="http://schemas.microsoft.com/office/word/2010/wordprocessingShape">
-                    <wps:wsp>
-                      <wps:cNvSpPr txBox="1"/>
-                      <wps:spPr>
-                        <a:xfrm>
-                          <a:off x="0" y="0"/>
-                          <a:ext cx="1877695" cy="676275"/>
-                        </a:xfrm>
-                        <a:prstGeom prst="rect">
-                          <a:avLst/>
-                        </a:prstGeom>
-                        <a:noFill/>
-                        <a:ln w="6350">
-                          <a:noFill/>
-                        </a:ln>
-                      </wps:spPr>
-                      <wps:txbx>
-                        <w:txbxContent>
-                          <w:p>
-                            <w:pPr>
-                              <w:widowControl w:val="0"/>
-                              <w:autoSpaceDE w:val="0"/>
-                              <w:autoSpaceDN w:val="0"/>
-                              <w:spacing w:before="45" w:after="0" w:line="240" w:lineRule="auto"/>
-                              <w:ind w:right="-39"/>
-                              <w:jc w:val="right"/>
-                              <w:rPr>
-                                <w:rFonts w:ascii="Calibri" w:eastAsia="Calibri" w:hAnsi="Calibri" w:cs="Calibri"/>
-                                <w:b/>
-                                <w:lang w:val="en-US"/>
-                              </w:rPr>
-                            </w:pPr>
-                            <w:r>
-                              <w:rPr>
-                                <w:rFonts w:ascii="Calibri" w:eastAsia="Calibri" w:hAnsi="Calibri" w:cs="Calibri"/>
-                                <w:b/>
-                                <w:lang w:val="en-US"/>
-                              </w:rPr>
-                              <w:t>P.O.Box</w:t>
-                            </w:r>
-                            <w:r>
-                              <w:rPr>
-                                <w:rFonts w:ascii="Calibri" w:eastAsia="Calibri" w:hAnsi="Calibri" w:cs="Calibri"/>
-                                <w:b/>
-                                <w:spacing w:val="4"/>
-                                <w:lang w:val="en-US"/>
-                              </w:rPr>
-                              <w:t xml:space="preserve"> </w:t>
-                            </w:r>
-                            <w:r>
-                              <w:rPr>
-                                <w:rFonts w:ascii="Calibri" w:eastAsia="Calibri" w:hAnsi="Calibri" w:cs="Calibri"/>
-                                <w:b/>
-                                <w:lang w:val="en-US"/>
-                              </w:rPr>
-                              <w:t>583</w:t>
-                            </w:r>
-                          </w:p>
-                          <w:p>
-                            <w:pPr>
-                              <w:widowControl w:val="0"/>
-                              <w:autoSpaceDE w:val="0"/>
-                              <w:autoSpaceDN w:val="0"/>
-                              <w:spacing w:after="0" w:line="240" w:lineRule="auto"/>
-                              <w:ind w:left="474" w:right="-39" w:firstLine="146"/>
-                              <w:jc w:val="right"/>
-                              <w:rPr>
-                                <w:rFonts w:ascii="Calibri" w:eastAsia="Calibri" w:hAnsi="Calibri" w:cs="Calibri"/>
-                                <w:b/>
-                                <w:spacing w:val="-47"/>
-                                <w:lang w:val="en-US"/>
-                              </w:rPr>
-                            </w:pPr>
-                            <w:r>
-                              <w:rPr>
-                                <w:rFonts w:ascii="Calibri" w:eastAsia="Calibri" w:hAnsi="Calibri" w:cs="Calibri"/>
-                                <w:b/>
-                                <w:lang w:val="en-US"/>
-                              </w:rPr>
-                              <w:t>Outapi</w:t>
-                            </w:r>
-                            <w:r>
-                              <w:rPr>
-                                <w:rFonts w:ascii="Calibri" w:eastAsia="Calibri" w:hAnsi="Calibri" w:cs="Calibri"/>
-                                <w:b/>
-                                <w:spacing w:val="-47"/>
-                                <w:lang w:val="en-US"/>
-                              </w:rPr>
-                              <w:t xml:space="preserve"> </w:t>
-                            </w:r>
-                          </w:p>
-                          <w:p>
-                            <w:pPr>
-                              <w:widowControl w:val="0"/>
-                              <w:autoSpaceDE w:val="0"/>
-                              <w:autoSpaceDN w:val="0"/>
-                              <w:spacing w:after="0" w:line="240" w:lineRule="auto"/>
-                              <w:ind w:left="474" w:right="-39" w:firstLine="146"/>
-                              <w:jc w:val="right"/>
-                              <w:rPr>
-                                <w:rFonts w:ascii="Calibri" w:eastAsia="Calibri" w:hAnsi="Calibri" w:cs="Calibri"/>
-                                <w:b/>
-                                <w:lang w:val="en-US"/>
-                              </w:rPr>
-                            </w:pPr>
-                            <w:r>
-                              <w:rPr>
-                                <w:rFonts w:ascii="Calibri" w:eastAsia="Calibri" w:hAnsi="Calibri" w:cs="Calibri"/>
-                                <w:b/>
-                                <w:lang w:val="en-US"/>
-                              </w:rPr>
-                              <w:t>Namibia</w:t>
-                            </w:r>
-                          </w:p>
-                          <w:p/>
-                        </w:txbxContent>
-                      </wps:txbx>
-                      <wps:bodyPr rot="0" spcFirstLastPara="0" vertOverflow="overflow" horzOverflow="overflow" vert="horz" wrap="square" lIns="91440" tIns="45720" rIns="91440" bIns="45720" numCol="1" spcCol="0" rtlCol="0" fromWordArt="0" anchor="t" anchorCtr="0" forceAA="0" compatLnSpc="1">
-                        <a:prstTxWarp prst="textNoShape">
-                          <a:avLst/>
-                        </a:prstTxWarp>
-                        <a:noAutofit/>
-                      </wps:bodyPr>
-                    </wps:wsp>
-                  </a:graphicData>
-                </a:graphic>
-                <wp14:sizeRelV relativeFrom="margin">
-                  <wp14:pctHeight>0</wp14:pctHeight>
-                </wp14:sizeRelV>
-              </wp:anchor>
-            </w:drawing>
-          </mc:Choice>
-          <mc:Fallback>
-            <w:pict>
-              <v:shape w14:anchorId="30BD1FE3" id="Text Box 3" o:spid="_x0000_s1027" type="#_x0000_t202" style="position:absolute;margin-left:331.5pt;margin-top:8.25pt;width:147.85pt;height:53.25pt;z-index:251662336;visibility:visible;mso-wrap-style:square;mso-height-percent:0;mso-wrap-distance-left:9pt;mso-wrap-distance-top:0;mso-wrap-distance-right:9pt;mso-wrap-distance-bottom:0;mso-position-horizontal:absolute;mso-position-horizontal-relative:text;mso-position-vertical:absolute;mso-position-vertical-relative:text;mso-height-percent:0;mso-height-relative:margin;v-text-anchor:top" o:gfxdata="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" filled="f" stroked="f" strokeweight=".5pt">
-                <v:textbox>
-                  <w:txbxContent>
-                    <w:p>
-                      <w:pPr>
-                        <w:widowControl w:val="0"/>
-                        <w:autoSpaceDE w:val="0"/>
-                        <w:autoSpaceDN w:val="0"/>
-                        <w:spacing w:before="45" w:after="0" w:line="240" w:lineRule="auto"/>
-                        <w:ind w:right="-39"/>
-                        <w:jc w:val="right"/>
-                        <w:rPr>
-                          <w:rFonts w:ascii="Calibri" w:eastAsia="Calibri" w:hAnsi="Calibri" w:cs="Calibri"/>
-                          <w:b/>
-                          <w:lang w:val="en-US"/>
-                        </w:rPr>
-                      </w:pPr>
-                      <w:r>
-                        <w:rPr>
-                          <w:rFonts w:ascii="Calibri" w:eastAsia="Calibri" w:hAnsi="Calibri" w:cs="Calibri"/>
-                          <w:b/>
-                          <w:lang w:val="en-US"/>
-                        </w:rPr>
-                        <w:t>P.O.Box</w:t>
-                      </w:r>
-                      <w:r>
-                        <w:rPr>
-                          <w:rFonts w:ascii="Calibri" w:eastAsia="Calibri" w:hAnsi="Calibri" w:cs="Calibri"/>
-                          <w:b/>
-                          <w:spacing w:val="4"/>
-                          <w:lang w:val="en-US"/>
-                        </w:rPr>
-                        <w:t xml:space="preserve"> </w:t>
-                      </w:r>
-                      <w:r>
-                        <w:rPr>
-                          <w:rFonts w:ascii="Calibri" w:eastAsia="Calibri" w:hAnsi="Calibri" w:cs="Calibri"/>
-                          <w:b/>
-                          <w:lang w:val="en-US"/>
-                        </w:rPr>
-                        <w:t>583</w:t>
-                      </w:r>
-                    </w:p>
-                    <w:p>
-                      <w:pPr>
-                        <w:widowControl w:val="0"/>
-                        <w:autoSpaceDE w:val="0"/>
-                        <w:autoSpaceDN w:val="0"/>
-                        <w:spacing w:after="0" w:line="240" w:lineRule="auto"/>
-                        <w:ind w:left="474" w:right="-39" w:firstLine="146"/>
-                        <w:jc w:val="right"/>
-                        <w:rPr>
-                          <w:rFonts w:ascii="Calibri" w:eastAsia="Calibri" w:hAnsi="Calibri" w:cs="Calibri"/>
-                          <w:b/>
-                          <w:spacing w:val="-47"/>
-                          <w:lang w:val="en-US"/>
-                        </w:rPr>
-                      </w:pPr>
-                      <w:r>
-                        <w:rPr>
-                          <w:rFonts w:ascii="Calibri" w:eastAsia="Calibri" w:hAnsi="Calibri" w:cs="Calibri"/>
-                          <w:b/>
-                          <w:lang w:val="en-US"/>
-                        </w:rPr>
-                        <w:t>Outapi</w:t>
-                      </w:r>
-                      <w:r>
-                        <w:rPr>
-                          <w:rFonts w:ascii="Calibri" w:eastAsia="Calibri" w:hAnsi="Calibri" w:cs="Calibri"/>
-                          <w:b/>
-                          <w:spacing w:val="-47"/>
-                          <w:lang w:val="en-US"/>
-                        </w:rPr>
-                        <w:t xml:space="preserve"> </w:t>
-                      </w:r>
-                    </w:p>
-                    <w:p>
-                      <w:pPr>
-                        <w:widowControl w:val="0"/>
-                        <w:autoSpaceDE w:val="0"/>
-                        <w:autoSpaceDN w:val="0"/>
-                        <w:spacing w:after="0" w:line="240" w:lineRule="auto"/>
-                        <w:ind w:left="474" w:right="-39" w:firstLine="146"/>
-                        <w:jc w:val="right"/>
-                        <w:rPr>
-                          <w:rFonts w:ascii="Calibri" w:eastAsia="Calibri" w:hAnsi="Calibri" w:cs="Calibri"/>
-                          <w:b/>
-                          <w:lang w:val="en-US"/>
-                        </w:rPr>
-                      </w:pPr>
-                      <w:r>
-                        <w:rPr>
-                          <w:rFonts w:ascii="Calibri" w:eastAsia="Calibri" w:hAnsi="Calibri" w:cs="Calibri"/>
-                          <w:b/>
-                          <w:lang w:val="en-US"/>
-                        </w:rPr>
-                        <w:t>Namibia</w:t>
-                      </w:r>
-                    </w:p>
-                    <w:p/>
-                  </w:txbxContent>
-                </v:textbox>
-              </v:shape>
-            </w:pict>
-          </mc:Fallback>
-        </mc:AlternateContent>
+        <w:t>LETTERHEAD HERE</w:t>
       </w:r>
     </w:p>
-    <w:p/>
+    <w:p>
+      <w:bookmarkStart w:id="0" w:name="_GoBack"/>
+      <w:bookmarkEnd w:id="0"/>
+    </w:p>
     <w:p>
       <w:pPr>
         <w:rPr>
@@ -558,7 +46,7 @@
                 <wp:extent cx="6087745" cy="0"/>
                 <wp:effectExtent l="0" t="0" r="27305" b="19050"/>
                 <wp:wrapNone/>
-                <wp:docPr id="1004" name="Straight Connector 4"/>
+                <wp:docPr id="1001" name="Straight Connector 4"/>
                 <wp:cNvGraphicFramePr/>
                 <a:graphic xmlns:a="http://schemas.openxmlformats.org/drawingml/2006/main">
                   <a:graphicData uri="http://schemas.microsoft.com/office/word/2010/wordprocessingShape">
@@ -607,35 +95,8 @@
         </mc:AlternateContent>
       </w:r>
       <w:r>
-        <w:rPr>
-          <w:lang w:val="en-US"/>
-        </w:rPr>
-        <w:t xml:space="preserve">Contact us: 0813728286 | 0812284242 | 0816836676 | </w:t>
+        <w:t xml:space="preserve"> </w:t>
       </w:r>
-      <w:hyperlink r:id="rId8">
-        <w:r>
-          <w:rPr>
-            <w:rStyle w:val="Hyperlink"/>
-            <w:lang w:val="en-US"/>
-          </w:rPr>
-          <w:t xml:space="preserve">pitembux90@gmail.com </w:t>
-        </w:r>
-      </w:hyperlink>
-      <w:r>
-        <w:rPr>
-          <w:lang w:val="en-US"/>
-        </w:rPr>
-        <w:t xml:space="preserve">| </w:t>
-      </w:r>
-      <w:hyperlink r:id="rId9">
-        <w:r>
-          <w:rPr>
-            <w:rStyle w:val="Hyperlink"/>
-            <w:lang w:val="en-US"/>
-          </w:rPr>
-          <w:t>fhatutale86@gmail.com</w:t>
-        </w:r>
-      </w:hyperlink>
     </w:p>
     <w:p>
       <w:r>
@@ -657,7 +118,7 @@
                 <wp:extent cx="1828800" cy="333375"/>
                 <wp:effectExtent l="0" t="0" r="0" b="0"/>
                 <wp:wrapNone/>
-                <wp:docPr id="1005" name="Text Box 8"/>
+                <wp:docPr id="1002" name="Text Box 8"/>
                 <wp:cNvGraphicFramePr/>
                 <a:graphic xmlns:a="http://schemas.openxmlformats.org/drawingml/2006/main">
                   <a:graphicData uri="http://schemas.microsoft.com/office/word/2010/wordprocessingShape">
@@ -829,7 +290,7 @@
               <w:rPr>
                 <w:b/>
               </w:rPr>
-              <w:t xml:space="preserve">2</w:t>
+              <w:t xml:space="preserve">4</w:t>
             </w:r>
           </w:p>
         </w:tc>
@@ -852,7 +313,7 @@
               <w:rPr>
                 <w:b/>
               </w:rPr>
-              <w:t xml:space="preserve">1976-02-25</w:t>
+              <w:t xml:space="preserve">1978-11-11</w:t>
             </w:r>
           </w:p>
         </w:tc>
@@ -916,7 +377,7 @@
               <w:rPr>
                 <w:b/>
               </w:rPr>
-              <w:t xml:space="preserve">3</w:t>
+              <w:t xml:space="preserve">9</w:t>
             </w:r>
           </w:p>
         </w:tc>
@@ -959,7 +420,7 @@
                 <wp:extent cx="1828800" cy="333375"/>
                 <wp:effectExtent l="0" t="0" r="19050" b="28575"/>
                 <wp:wrapNone/>
-                <wp:docPr id="1006" name="Text Box 5"/>
+                <wp:docPr id="1003" name="Text Box 5"/>
                 <wp:cNvGraphicFramePr/>
                 <a:graphic xmlns:a="http://schemas.openxmlformats.org/drawingml/2006/main">
                   <a:graphicData uri="http://schemas.microsoft.com/office/word/2010/wordprocessingShape">
@@ -1066,7 +527,7 @@
         <w:spacing w:after="0"/>
       </w:pPr>
       <w:r>
-        <w:t xml:space="preserve">Amy Jenkins</w:t>
+        <w:t xml:space="preserve">Alyssa Smith</w:t>
       </w:r>
     </w:p>
     <w:p>
@@ -1074,9 +535,9 @@
         <w:spacing w:after="0"/>
       </w:pPr>
       <w:r>
-        <w:t xml:space="preserve">PSC 8139, Box 0427</w:t>
+        <w:t xml:space="preserve">305 Derek Mill Apt. 331</w:t>
         <w:br/>
-        <w:t xml:space="preserve">APO AP 05235</w:t>
+        <w:t xml:space="preserve">New Stephenfort, NV 65619</w:t>
       </w:r>
     </w:p>
     <w:p>
@@ -1084,7 +545,7 @@
         <w:spacing w:after="0"/>
       </w:pPr>
       <w:r>
-        <w:t xml:space="preserve">South Yolandaville</w:t>
+        <w:t xml:space="preserve">East Amandastad</w:t>
       </w:r>
     </w:p>
     <w:p>
@@ -1092,7 +553,7 @@
         <w:spacing w:after="0"/>
       </w:pPr>
       <w:r>
-        <w:t xml:space="preserve">French Polynesia</w:t>
+        <w:t xml:space="preserve">Venezuela</w:t>
       </w:r>
     </w:p>
     <w:p>
@@ -1121,7 +582,7 @@
                 <wp:extent cx="6181725" cy="285750"/>
                 <wp:effectExtent l="0" t="0" r="28575" b="19050"/>
                 <wp:wrapNone/>
-                <wp:docPr id="1007" name="Text Box 7"/>
+                <wp:docPr id="1004" name="Text Box 7"/>
                 <wp:cNvGraphicFramePr/>
                 <a:graphic xmlns:a="http://schemas.openxmlformats.org/drawingml/2006/main">
                   <a:graphicData uri="http://schemas.microsoft.com/office/word/2010/wordprocessingShape">
@@ -1149,7 +610,7 @@
                               <w:spacing w:after="0"/>
                             </w:pPr>
                             <w:r>
-                              <w:t xml:space="preserve">Amount crime exactly song.</w:t>
+                              <w:t xml:space="preserve">Should audience.</w:t>
                             </w:r>
                           </w:p>
                         </w:txbxContent>
@@ -1182,7 +643,7 @@
                         <w:spacing w:after="0"/>
                       </w:pPr>
                       <w:r>
-                        <w:t xml:space="preserve">Amount crime exactly song.</w:t>
+                        <w:t xml:space="preserve">Should audience.</w:t>
                       </w:r>
                     </w:p>
                   </w:txbxContent>
@@ -1211,7 +672,7 @@
                 <wp:extent cx="6181725" cy="285750"/>
                 <wp:effectExtent l="0" t="0" r="28575" b="19050"/>
                 <wp:wrapNone/>
-                <wp:docPr id="1008" name="Text Box 6"/>
+                <wp:docPr id="1005" name="Text Box 6"/>
                 <wp:cNvGraphicFramePr/>
                 <a:graphic xmlns:a="http://schemas.openxmlformats.org/drawingml/2006/main">
                   <a:graphicData uri="http://schemas.microsoft.com/office/word/2010/wordprocessingShape">
@@ -1458,7 +919,7 @@
               <w:rPr>
                 <w:lang w:val="en-US"/>
               </w:rPr>
-              <w:t xml:space="preserve">classroom</w:t>
+              <w:t xml:space="preserve">tower</w:t>
             </w:r>
           </w:p>
         </w:tc>
@@ -1478,7 +939,7 @@
               <w:rPr>
                 <w:lang w:val="en-US"/>
               </w:rPr>
-              <w:t xml:space="preserve">Either positive economy item decision mission.</w:t>
+              <w:t xml:space="preserve">Head hotel article bank shoulder event little against of.</w:t>
             </w:r>
           </w:p>
         </w:tc>
@@ -1501,7 +962,7 @@
               <w:rPr>
                 <w:lang w:val="en-US"/>
               </w:rPr>
-              <w:t xml:space="preserve">61</w:t>
+              <w:t xml:space="preserve">2</w:t>
             </w:r>
           </w:p>
         </w:tc>
@@ -1530,7 +991,7 @@
               <w:rPr>
                 <w:lang w:val="en-US"/>
               </w:rPr>
-              <w:t xml:space="preserve">4.95</w:t>
+              <w:t xml:space="preserve">41.11</w:t>
             </w:r>
           </w:p>
         </w:tc>
@@ -1559,253 +1020,7 @@
               <w:rPr>
                 <w:lang w:val="en-US"/>
               </w:rPr>
-              <w:t xml:space="preserve">301.95</w:t>
-            </w:r>
-          </w:p>
-        </w:tc>
-      </w:tr>
-      <w:tr>
-        <w:tc>
-          <w:tcPr>
-            <w:tcW w:w="1802" w:type="dxa"/>
-            <w:tcBorders>
-              <w:top w:val="nil"/>
-              <w:left w:val="nil"/>
-              <w:bottom w:val="nil"/>
-              <w:right w:val="nil"/>
-            </w:tcBorders>
-            <w:vAlign w:val="center"/>
-          </w:tcPr>
-          <w:p>
-            <w:r>
-              <w:rPr>
-                <w:lang w:val="en-US"/>
-              </w:rPr>
-              <w:t xml:space="preserve">profit</w:t>
-            </w:r>
-          </w:p>
-        </w:tc>
-        <w:tc>
-          <w:tcPr>
-            <w:tcW w:w="3009" w:type="dxa"/>
-            <w:tcBorders>
-              <w:top w:val="nil"/>
-              <w:left w:val="nil"/>
-              <w:bottom w:val="nil"/>
-              <w:right w:val="nil"/>
-            </w:tcBorders>
-            <w:vAlign w:val="center"/>
-          </w:tcPr>
-          <w:p>
-            <w:r>
-              <w:rPr>
-                <w:lang w:val="en-US"/>
-              </w:rPr>
-              <w:t xml:space="preserve">Another upon serve include ability score raise.</w:t>
-            </w:r>
-          </w:p>
-        </w:tc>
-        <w:tc>
-          <w:tcPr>
-            <w:tcW w:w="1280" w:type="dxa"/>
-            <w:tcBorders>
-              <w:top w:val="nil"/>
-              <w:left w:val="nil"/>
-              <w:bottom w:val="nil"/>
-              <w:right w:val="nil"/>
-            </w:tcBorders>
-            <w:vAlign w:val="center"/>
-          </w:tcPr>
-          <w:p>
-            <w:pPr>
-              <w:jc w:val="center"/>
-            </w:pPr>
-            <w:r>
-              <w:rPr>
-                <w:lang w:val="en-US"/>
-              </w:rPr>
-              <w:t xml:space="preserve">64</w:t>
-            </w:r>
-          </w:p>
-        </w:tc>
-        <w:tc>
-          <w:tcPr>
-            <w:tcW w:w="1838" w:type="dxa"/>
-            <w:tcBorders>
-              <w:top w:val="nil"/>
-              <w:left w:val="nil"/>
-              <w:bottom w:val="nil"/>
-              <w:right w:val="nil"/>
-            </w:tcBorders>
-            <w:vAlign w:val="center"/>
-          </w:tcPr>
-          <w:p>
-            <w:pPr>
-              <w:jc w:val="right"/>
-            </w:pPr>
-            <w:r>
-              <w:rPr>
-                <w:lang w:val="en-US"/>
-              </w:rPr>
-              <w:t>N$</w:t>
-            </w:r>
-            <w:r>
-              <w:rPr>
-                <w:lang w:val="en-US"/>
-              </w:rPr>
-              <w:t xml:space="preserve">8839.84</w:t>
-            </w:r>
-          </w:p>
-        </w:tc>
-        <w:tc>
-          <w:tcPr>
-            <w:tcW w:w="1807" w:type="dxa"/>
-            <w:tcBorders>
-              <w:top w:val="nil"/>
-              <w:left w:val="nil"/>
-              <w:bottom w:val="nil"/>
-              <w:right w:val="nil"/>
-            </w:tcBorders>
-            <w:vAlign w:val="center"/>
-          </w:tcPr>
-          <w:p>
-            <w:pPr>
-              <w:jc w:val="right"/>
-            </w:pPr>
-            <w:r>
-              <w:rPr>
-                <w:lang w:val="en-US"/>
-              </w:rPr>
-              <w:t>N$</w:t>
-            </w:r>
-            <w:r>
-              <w:rPr>
-                <w:lang w:val="en-US"/>
-              </w:rPr>
-              <w:t xml:space="preserve">565749.76</w:t>
-            </w:r>
-          </w:p>
-        </w:tc>
-      </w:tr>
-      <w:tr>
-        <w:tc>
-          <w:tcPr>
-            <w:tcW w:w="1802" w:type="dxa"/>
-            <w:tcBorders>
-              <w:top w:val="nil"/>
-              <w:left w:val="nil"/>
-              <w:bottom w:val="nil"/>
-              <w:right w:val="nil"/>
-            </w:tcBorders>
-            <w:vAlign w:val="center"/>
-          </w:tcPr>
-          <w:p>
-            <w:r>
-              <w:rPr>
-                <w:lang w:val="en-US"/>
-              </w:rPr>
-              <w:t xml:space="preserve">master</w:t>
-            </w:r>
-          </w:p>
-        </w:tc>
-        <w:tc>
-          <w:tcPr>
-            <w:tcW w:w="3009" w:type="dxa"/>
-            <w:tcBorders>
-              <w:top w:val="nil"/>
-              <w:left w:val="nil"/>
-              <w:bottom w:val="nil"/>
-              <w:right w:val="nil"/>
-            </w:tcBorders>
-            <w:vAlign w:val="center"/>
-          </w:tcPr>
-          <w:p>
-            <w:r>
-              <w:rPr>
-                <w:lang w:val="en-US"/>
-              </w:rPr>
-              <w:t xml:space="preserve">Along practice win pick have break position explain early size.</w:t>
-            </w:r>
-          </w:p>
-        </w:tc>
-        <w:tc>
-          <w:tcPr>
-            <w:tcW w:w="1280" w:type="dxa"/>
-            <w:tcBorders>
-              <w:top w:val="nil"/>
-              <w:left w:val="nil"/>
-              <w:bottom w:val="nil"/>
-              <w:right w:val="nil"/>
-            </w:tcBorders>
-            <w:vAlign w:val="center"/>
-          </w:tcPr>
-          <w:p>
-            <w:pPr>
-              <w:jc w:val="center"/>
-            </w:pPr>
-            <w:r>
-              <w:rPr>
-                <w:lang w:val="en-US"/>
-              </w:rPr>
-              <w:t xml:space="preserve">48</w:t>
-            </w:r>
-          </w:p>
-        </w:tc>
-        <w:tc>
-          <w:tcPr>
-            <w:tcW w:w="1838" w:type="dxa"/>
-            <w:tcBorders>
-              <w:top w:val="nil"/>
-              <w:left w:val="nil"/>
-              <w:bottom w:val="nil"/>
-              <w:right w:val="nil"/>
-            </w:tcBorders>
-            <w:vAlign w:val="center"/>
-          </w:tcPr>
-          <w:p>
-            <w:pPr>
-              <w:jc w:val="right"/>
-            </w:pPr>
-            <w:r>
-              <w:rPr>
-                <w:lang w:val="en-US"/>
-              </w:rPr>
-              <w:t>N$</w:t>
-            </w:r>
-            <w:r>
-              <w:rPr>
-                <w:lang w:val="en-US"/>
-              </w:rPr>
-              <w:t xml:space="preserve">1.95</w:t>
-            </w:r>
-          </w:p>
-        </w:tc>
-        <w:tc>
-          <w:tcPr>
-            <w:tcW w:w="1807" w:type="dxa"/>
-            <w:tcBorders>
-              <w:top w:val="nil"/>
-              <w:left w:val="nil"/>
-              <w:bottom w:val="nil"/>
-              <w:right w:val="nil"/>
-            </w:tcBorders>
-            <w:vAlign w:val="center"/>
-          </w:tcPr>
-          <w:p>
-            <w:pPr>
-              <w:jc w:val="right"/>
-            </w:pPr>
-            <w:r>
-              <w:rPr>
-                <w:lang w:val="en-US"/>
-              </w:rPr>
-              <w:t>N$</w:t>
-            </w:r>
-            <w:r>
-              <w:rPr>
-                <w:lang w:val="en-US"/>
-              </w:rPr>
-              <w:t xml:space="preserve">93.60</w:t>
+              <w:t xml:space="preserve">82.22</w:t>
             </w:r>
           </w:p>
         </w:tc>
@@ -1886,7 +1101,7 @@
               <w:rPr>
                 <w:b/>
               </w:rPr>
-              <w:t xml:space="preserve">N$566,145.31</w:t>
+              <w:t xml:space="preserve">N$82.22</w:t>
             </w:r>
           </w:p>
         </w:tc>
@@ -1945,12 +1160,6 @@
             <w:pPr>
               <w:jc w:val="right"/>
             </w:pPr>
-            <w:r>
-              <w:rPr>
-                <w:lang w:val="en-US"/>
-              </w:rPr>
-              <w:t>Hatrina Trading</w:t>
-            </w:r>
           </w:p>
         </w:tc>
         <w:tc>
@@ -2056,12 +1265,6 @@
             <w:pPr>
               <w:jc w:val="right"/>
             </w:pPr>
-            <w:r>
-              <w:rPr>
-                <w:lang w:val="en-US"/>
-              </w:rPr>
-              <w:t>First National Bank</w:t>
-            </w:r>
           </w:p>
         </w:tc>
         <w:tc>
@@ -2119,7 +1322,7 @@
               <w:rPr>
                 <w:b/>
               </w:rPr>
-              <w:t xml:space="preserve">N$8,492,179.65</w:t>
+              <w:t xml:space="preserve">N$1,233.30</w:t>
             </w:r>
           </w:p>
         </w:tc>
@@ -2166,12 +1369,6 @@
             <w:pPr>
               <w:jc w:val="right"/>
             </w:pPr>
-            <w:r>
-              <w:rPr>
-                <w:lang w:val="en-US"/>
-              </w:rPr>
-              <w:t>Outapi</w:t>
-            </w:r>
           </w:p>
         </w:tc>
         <w:tc>
@@ -2229,7 +1426,7 @@
               <w:rPr>
                 <w:b/>
               </w:rPr>
-              <w:t xml:space="preserve">N$9,058,324.96</w:t>
+              <w:t xml:space="preserve">N$1,315.52</w:t>
             </w:r>
           </w:p>
         </w:tc>
@@ -2270,12 +1467,6 @@
             <w:pPr>
               <w:jc w:val="right"/>
             </w:pPr>
-            <w:r>
-              <w:rPr>
-                <w:lang w:val="en-US"/>
-              </w:rPr>
-              <w:t>282672</w:t>
-            </w:r>
           </w:p>
         </w:tc>
         <w:tc>
@@ -2363,12 +1554,6 @@
             <w:pPr>
               <w:jc w:val="right"/>
             </w:pPr>
-            <w:r>
-              <w:rPr>
-                <w:lang w:val="en-US"/>
-              </w:rPr>
-              <w:t>6220651295</w:t>
-            </w:r>
           </w:p>
         </w:tc>
         <w:tc>
@@ -2562,7 +1747,7 @@
     </w:tbl>
     <w:p/>
     <w:sectPr>
-      <w:footerReference w:type="default" r:id="rId10"/>
+      <w:footerReference w:type="default" r:id="rId7"/>
       <w:pgSz w:w="11906" w:h="16838"/>
       <w:pgMar w:top="284" w:right="1080" w:bottom="1440" w:left="1080" w:header="708" w:footer="708" w:gutter="0"/>
       <w:cols w:space="708"/>

</xml_diff>